<commit_message>
Parti uno e due
</commit_message>
<xml_diff>
--- a/RASD.docx
+++ b/RASD.docx
@@ -97,7 +97,7 @@
           <w:szCs w:val="52"/>
           <w:lang w:val="en-GB"/>
         </w:rPr>
-        <w:t>Software Engineering 2:”myTaxiService”</w:t>
+        <w:t>Software Engineering 2:</w:t>
       </w:r>
     </w:p>
     <w:p>
@@ -115,17 +115,53 @@
           <w:szCs w:val="52"/>
           <w:lang w:val="en-GB"/>
         </w:rPr>
-        <w:t>Requirements Analysis and Specifications Document</w:t>
-      </w:r>
-    </w:p>
-    <w:p>
-      <w:pPr>
-        <w:jc w:val="center"/>
+        <w:t>”</w:t>
+      </w:r>
+      <w:proofErr w:type="spellStart"/>
+      <w:r>
         <w:rPr>
           <w:sz w:val="52"/>
           <w:szCs w:val="52"/>
           <w:lang w:val="en-GB"/>
         </w:rPr>
+        <w:t>myTaxiService</w:t>
+      </w:r>
+      <w:proofErr w:type="spellEnd"/>
+      <w:r>
+        <w:rPr>
+          <w:sz w:val="52"/>
+          <w:szCs w:val="52"/>
+          <w:lang w:val="en-GB"/>
+        </w:rPr>
+        <w:t>”</w:t>
+      </w:r>
+    </w:p>
+    <w:p>
+      <w:pPr>
+        <w:jc w:val="center"/>
+        <w:rPr>
+          <w:sz w:val="52"/>
+          <w:szCs w:val="52"/>
+          <w:lang w:val="en-GB"/>
+        </w:rPr>
+      </w:pPr>
+      <w:r>
+        <w:rPr>
+          <w:sz w:val="52"/>
+          <w:szCs w:val="52"/>
+          <w:lang w:val="en-GB"/>
+        </w:rPr>
+        <w:t>Requirements Analysis and Specifications Document</w:t>
+      </w:r>
+    </w:p>
+    <w:p>
+      <w:pPr>
+        <w:jc w:val="center"/>
+        <w:rPr>
+          <w:sz w:val="52"/>
+          <w:szCs w:val="52"/>
+          <w:lang w:val="en-GB"/>
+        </w:rPr>
       </w:pPr>
     </w:p>
     <w:p>
@@ -171,7 +207,101 @@
           <w:sz w:val="34"/>
           <w:szCs w:val="34"/>
         </w:rPr>
-        <w:t>Paramithiotti Andrea (Matr. 788794); Rompani Andrea (Matr. 854052); Zoia Lorenzo (Matr. 852392)</w:t>
+        <w:t>Paramithiotti Andrea (</w:t>
+      </w:r>
+      <w:proofErr w:type="spellStart"/>
+      <w:r>
+        <w:rPr>
+          <w:sz w:val="34"/>
+          <w:szCs w:val="34"/>
+        </w:rPr>
+        <w:t>Matr</w:t>
+      </w:r>
+      <w:proofErr w:type="spellEnd"/>
+      <w:r>
+        <w:rPr>
+          <w:sz w:val="34"/>
+          <w:szCs w:val="34"/>
+        </w:rPr>
+        <w:t>. 788794)</w:t>
+      </w:r>
+      <w:r>
+        <w:rPr>
+          <w:sz w:val="34"/>
+          <w:szCs w:val="34"/>
+        </w:rPr>
+        <w:t xml:space="preserve"> </w:t>
+      </w:r>
+      <w:proofErr w:type="spellStart"/>
+      <w:r>
+        <w:rPr>
+          <w:sz w:val="34"/>
+          <w:szCs w:val="34"/>
+        </w:rPr>
+        <w:t>Rompani</w:t>
+      </w:r>
+      <w:proofErr w:type="spellEnd"/>
+      <w:r>
+        <w:rPr>
+          <w:sz w:val="34"/>
+          <w:szCs w:val="34"/>
+        </w:rPr>
+        <w:t xml:space="preserve"> Andrea (</w:t>
+      </w:r>
+      <w:proofErr w:type="spellStart"/>
+      <w:r>
+        <w:rPr>
+          <w:sz w:val="34"/>
+          <w:szCs w:val="34"/>
+        </w:rPr>
+        <w:t>Matr</w:t>
+      </w:r>
+      <w:proofErr w:type="spellEnd"/>
+      <w:r>
+        <w:rPr>
+          <w:sz w:val="34"/>
+          <w:szCs w:val="34"/>
+        </w:rPr>
+        <w:t>. 854052)</w:t>
+      </w:r>
+      <w:r>
+        <w:rPr>
+          <w:sz w:val="34"/>
+          <w:szCs w:val="34"/>
+        </w:rPr>
+        <w:t xml:space="preserve"> </w:t>
+      </w:r>
+    </w:p>
+    <w:p>
+      <w:pPr>
+        <w:jc w:val="center"/>
+        <w:rPr>
+          <w:sz w:val="34"/>
+          <w:szCs w:val="34"/>
+        </w:rPr>
+      </w:pPr>
+      <w:r>
+        <w:rPr>
+          <w:sz w:val="34"/>
+          <w:szCs w:val="34"/>
+        </w:rPr>
+        <w:t>Zoia Lorenzo (</w:t>
+      </w:r>
+      <w:proofErr w:type="spellStart"/>
+      <w:r>
+        <w:rPr>
+          <w:sz w:val="34"/>
+          <w:szCs w:val="34"/>
+        </w:rPr>
+        <w:t>Matr</w:t>
+      </w:r>
+      <w:proofErr w:type="spellEnd"/>
+      <w:r>
+        <w:rPr>
+          <w:sz w:val="34"/>
+          <w:szCs w:val="34"/>
+        </w:rPr>
+        <w:t>. 852392)</w:t>
       </w:r>
     </w:p>
     <w:p>
@@ -193,14 +323,7 @@
     </w:p>
     <w:sdt>
       <w:sdtPr>
-        <w:rPr>
-          <w:rFonts w:asciiTheme="minorHAnsi" w:eastAsiaTheme="minorHAnsi" w:hAnsiTheme="minorHAnsi" w:cstheme="minorBidi"/>
-          <w:spacing w:val="0"/>
-          <w:kern w:val="0"/>
-          <w:sz w:val="24"/>
-          <w:szCs w:val="24"/>
-        </w:rPr>
-        <w:id w:val="-2072724762"/>
+        <w:id w:val="1822922362"/>
         <w:docPartObj>
           <w:docPartGallery w:val="Table of Contents"/>
           <w:docPartUnique/>
@@ -208,26 +331,25 @@
       </w:sdtPr>
       <w:sdtEndPr>
         <w:rPr>
+          <w:rFonts w:asciiTheme="minorHAnsi" w:eastAsiaTheme="minorHAnsi" w:hAnsiTheme="minorHAnsi" w:cstheme="minorBidi"/>
           <w:b/>
           <w:bCs/>
-          <w:sz w:val="28"/>
-          <w:szCs w:val="28"/>
+          <w:spacing w:val="0"/>
+          <w:kern w:val="0"/>
+          <w:sz w:val="24"/>
+          <w:szCs w:val="24"/>
         </w:rPr>
       </w:sdtEndPr>
       <w:sdtContent>
         <w:p>
           <w:pPr>
             <w:pStyle w:val="Titolo"/>
-            <w:rPr>
-              <w:sz w:val="56"/>
-            </w:rPr>
           </w:pPr>
           <w:r>
-            <w:rPr>
-              <w:sz w:val="56"/>
-            </w:rPr>
             <w:t>Sommario</w:t>
           </w:r>
+          <w:bookmarkStart w:id="0" w:name="_GoBack"/>
+          <w:bookmarkEnd w:id="0"/>
         </w:p>
         <w:p/>
         <w:p>
@@ -241,27 +363,15 @@
             </w:rPr>
           </w:pPr>
           <w:r>
-            <w:rPr>
-              <w:sz w:val="28"/>
-              <w:szCs w:val="28"/>
-            </w:rPr>
             <w:fldChar w:fldCharType="begin"/>
           </w:r>
           <w:r>
-            <w:rPr>
-              <w:sz w:val="28"/>
-              <w:szCs w:val="28"/>
-            </w:rPr>
             <w:instrText xml:space="preserve"> TOC \o "1-3" \h \z \u </w:instrText>
           </w:r>
           <w:r>
-            <w:rPr>
-              <w:sz w:val="28"/>
-              <w:szCs w:val="28"/>
-            </w:rPr>
             <w:fldChar w:fldCharType="separate"/>
           </w:r>
-          <w:hyperlink w:anchor="_Toc433463626" w:history="1">
+          <w:hyperlink w:anchor="_Toc434264803" w:history="1">
             <w:r>
               <w:rPr>
                 <w:rStyle w:val="Collegamentoipertestuale"/>
@@ -283,12 +393,12 @@
                 <w:rStyle w:val="Collegamentoipertestuale"/>
                 <w:noProof/>
               </w:rPr>
-              <w:t>Introduction</w:t>
-            </w:r>
-            <w:r>
-              <w:rPr>
-                <w:noProof/>
-                <w:webHidden/>
+              <w:t>Introductio</w:t>
+            </w:r>
+            <w:r>
+              <w:rPr>
+                <w:rStyle w:val="Collegamentoipertestuale"/>
+                <w:noProof/>
               </w:rPr>
               <w:tab/>
             </w:r>
@@ -304,7 +414,7 @@
                 <w:noProof/>
                 <w:webHidden/>
               </w:rPr>
-              <w:instrText xml:space="preserve"> PAGEREF _Toc433463626 \h </w:instrText>
+              <w:instrText xml:space="preserve"> PAGEREF _Toc434264803 \h </w:instrText>
             </w:r>
             <w:r>
               <w:rPr>
@@ -338,10 +448,7 @@
         <w:p>
           <w:pPr>
             <w:pStyle w:val="Sommario2"/>
-            <w:tabs>
-              <w:tab w:val="left" w:pos="880"/>
-              <w:tab w:val="right" w:leader="dot" w:pos="9628"/>
-            </w:tabs>
+            <w:keepNext/>
             <w:rPr>
               <w:rFonts w:cstheme="minorBidi"/>
               <w:noProof/>
@@ -349,7 +456,7 @@
               <w:szCs w:val="22"/>
             </w:rPr>
           </w:pPr>
-          <w:hyperlink w:anchor="_Toc433463627" w:history="1">
+          <w:hyperlink w:anchor="_Toc434264804" w:history="1">
             <w:r>
               <w:rPr>
                 <w:rStyle w:val="Collegamentoipertestuale"/>
@@ -393,7 +500,7 @@
                 <w:noProof/>
                 <w:webHidden/>
               </w:rPr>
-              <w:instrText xml:space="preserve"> PAGEREF _Toc433463627 \h </w:instrText>
+              <w:instrText xml:space="preserve"> PAGEREF _Toc434264804 \h </w:instrText>
             </w:r>
             <w:r>
               <w:rPr>
@@ -427,10 +534,7 @@
         <w:p>
           <w:pPr>
             <w:pStyle w:val="Sommario2"/>
-            <w:tabs>
-              <w:tab w:val="left" w:pos="880"/>
-              <w:tab w:val="right" w:leader="dot" w:pos="9628"/>
-            </w:tabs>
+            <w:keepNext/>
             <w:rPr>
               <w:rFonts w:cstheme="minorBidi"/>
               <w:noProof/>
@@ -438,7 +542,7 @@
               <w:szCs w:val="22"/>
             </w:rPr>
           </w:pPr>
-          <w:hyperlink w:anchor="_Toc433463628" w:history="1">
+          <w:hyperlink w:anchor="_Toc434264805" w:history="1">
             <w:r>
               <w:rPr>
                 <w:rStyle w:val="Collegamentoipertestuale"/>
@@ -483,7 +587,7 @@
                 <w:noProof/>
                 <w:webHidden/>
               </w:rPr>
-              <w:instrText xml:space="preserve"> PAGEREF _Toc433463628 \h </w:instrText>
+              <w:instrText xml:space="preserve"> PAGEREF _Toc434264805 \h </w:instrText>
             </w:r>
             <w:r>
               <w:rPr>
@@ -517,10 +621,7 @@
         <w:p>
           <w:pPr>
             <w:pStyle w:val="Sommario2"/>
-            <w:tabs>
-              <w:tab w:val="left" w:pos="880"/>
-              <w:tab w:val="right" w:leader="dot" w:pos="9628"/>
-            </w:tabs>
+            <w:keepNext/>
             <w:rPr>
               <w:rFonts w:cstheme="minorBidi"/>
               <w:noProof/>
@@ -528,7 +629,7 @@
               <w:szCs w:val="22"/>
             </w:rPr>
           </w:pPr>
-          <w:hyperlink w:anchor="_Toc433463629" w:history="1">
+          <w:hyperlink w:anchor="_Toc434264806" w:history="1">
             <w:r>
               <w:rPr>
                 <w:rStyle w:val="Collegamentoipertestuale"/>
@@ -573,7 +674,7 @@
                 <w:noProof/>
                 <w:webHidden/>
               </w:rPr>
-              <w:instrText xml:space="preserve"> PAGEREF _Toc433463629 \h </w:instrText>
+              <w:instrText xml:space="preserve"> PAGEREF _Toc434264806 \h </w:instrText>
             </w:r>
             <w:r>
               <w:rPr>
@@ -607,10 +708,7 @@
         <w:p>
           <w:pPr>
             <w:pStyle w:val="Sommario2"/>
-            <w:tabs>
-              <w:tab w:val="left" w:pos="880"/>
-              <w:tab w:val="right" w:leader="dot" w:pos="9628"/>
-            </w:tabs>
+            <w:keepNext/>
             <w:rPr>
               <w:rFonts w:cstheme="minorBidi"/>
               <w:noProof/>
@@ -618,7 +716,7 @@
               <w:szCs w:val="22"/>
             </w:rPr>
           </w:pPr>
-          <w:hyperlink w:anchor="_Toc433463630" w:history="1">
+          <w:hyperlink w:anchor="_Toc434264807" w:history="1">
             <w:r>
               <w:rPr>
                 <w:rStyle w:val="Collegamentoipertestuale"/>
@@ -663,7 +761,7 @@
                 <w:noProof/>
                 <w:webHidden/>
               </w:rPr>
-              <w:instrText xml:space="preserve"> PAGEREF _Toc433463630 \h </w:instrText>
+              <w:instrText xml:space="preserve"> PAGEREF _Toc434264807 \h </w:instrText>
             </w:r>
             <w:r>
               <w:rPr>
@@ -683,7 +781,7 @@
                 <w:noProof/>
                 <w:webHidden/>
               </w:rPr>
-              <w:t>3</w:t>
+              <w:t>4</w:t>
             </w:r>
             <w:r>
               <w:rPr>
@@ -697,10 +795,7 @@
         <w:p>
           <w:pPr>
             <w:pStyle w:val="Sommario2"/>
-            <w:tabs>
-              <w:tab w:val="left" w:pos="880"/>
-              <w:tab w:val="right" w:leader="dot" w:pos="9628"/>
-            </w:tabs>
+            <w:keepNext/>
             <w:rPr>
               <w:rFonts w:cstheme="minorBidi"/>
               <w:noProof/>
@@ -708,7 +803,7 @@
               <w:szCs w:val="22"/>
             </w:rPr>
           </w:pPr>
-          <w:hyperlink w:anchor="_Toc433463631" w:history="1">
+          <w:hyperlink w:anchor="_Toc434264808" w:history="1">
             <w:r>
               <w:rPr>
                 <w:rStyle w:val="Collegamentoipertestuale"/>
@@ -753,7 +848,7 @@
                 <w:noProof/>
                 <w:webHidden/>
               </w:rPr>
-              <w:instrText xml:space="preserve"> PAGEREF _Toc433463631 \h </w:instrText>
+              <w:instrText xml:space="preserve"> PAGEREF _Toc434264808 \h </w:instrText>
             </w:r>
             <w:r>
               <w:rPr>
@@ -773,7 +868,7 @@
                 <w:noProof/>
                 <w:webHidden/>
               </w:rPr>
-              <w:t>3</w:t>
+              <w:t>4</w:t>
             </w:r>
             <w:r>
               <w:rPr>
@@ -787,10 +882,7 @@
         <w:p>
           <w:pPr>
             <w:pStyle w:val="Sommario2"/>
-            <w:tabs>
-              <w:tab w:val="left" w:pos="880"/>
-              <w:tab w:val="right" w:leader="dot" w:pos="9628"/>
-            </w:tabs>
+            <w:keepNext/>
             <w:rPr>
               <w:rFonts w:cstheme="minorBidi"/>
               <w:noProof/>
@@ -798,7 +890,7 @@
               <w:szCs w:val="22"/>
             </w:rPr>
           </w:pPr>
-          <w:hyperlink w:anchor="_Toc433463632" w:history="1">
+          <w:hyperlink w:anchor="_Toc434264809" w:history="1">
             <w:r>
               <w:rPr>
                 <w:rStyle w:val="Collegamentoipertestuale"/>
@@ -843,7 +935,7 @@
                 <w:noProof/>
                 <w:webHidden/>
               </w:rPr>
-              <w:instrText xml:space="preserve"> PAGEREF _Toc433463632 \h </w:instrText>
+              <w:instrText xml:space="preserve"> PAGEREF _Toc434264809 \h </w:instrText>
             </w:r>
             <w:r>
               <w:rPr>
@@ -884,7 +976,7 @@
               <w:szCs w:val="22"/>
             </w:rPr>
           </w:pPr>
-          <w:hyperlink w:anchor="_Toc433463633" w:history="1">
+          <w:hyperlink w:anchor="_Toc434264810" w:history="1">
             <w:r>
               <w:rPr>
                 <w:rStyle w:val="Collegamentoipertestuale"/>
@@ -927,7 +1019,7 @@
                 <w:noProof/>
                 <w:webHidden/>
               </w:rPr>
-              <w:instrText xml:space="preserve"> PAGEREF _Toc433463633 \h </w:instrText>
+              <w:instrText xml:space="preserve"> PAGEREF _Toc434264810 \h </w:instrText>
             </w:r>
             <w:r>
               <w:rPr>
@@ -961,10 +1053,7 @@
         <w:p>
           <w:pPr>
             <w:pStyle w:val="Sommario2"/>
-            <w:tabs>
-              <w:tab w:val="left" w:pos="880"/>
-              <w:tab w:val="right" w:leader="dot" w:pos="9628"/>
-            </w:tabs>
+            <w:keepNext/>
             <w:rPr>
               <w:rFonts w:cstheme="minorBidi"/>
               <w:noProof/>
@@ -972,7 +1061,7 @@
               <w:szCs w:val="22"/>
             </w:rPr>
           </w:pPr>
-          <w:hyperlink w:anchor="_Toc433463634" w:history="1">
+          <w:hyperlink w:anchor="_Toc434264811" w:history="1">
             <w:r>
               <w:rPr>
                 <w:rStyle w:val="Collegamentoipertestuale"/>
@@ -1017,7 +1106,7 @@
                 <w:noProof/>
                 <w:webHidden/>
               </w:rPr>
-              <w:instrText xml:space="preserve"> PAGEREF _Toc433463634 \h </w:instrText>
+              <w:instrText xml:space="preserve"> PAGEREF _Toc434264811 \h </w:instrText>
             </w:r>
             <w:r>
               <w:rPr>
@@ -1049,18 +1138,10 @@
           </w:hyperlink>
         </w:p>
         <w:p>
-          <w:pPr>
-            <w:rPr>
-              <w:sz w:val="28"/>
-              <w:szCs w:val="28"/>
-            </w:rPr>
-          </w:pPr>
           <w:r>
             <w:rPr>
               <w:b/>
               <w:bCs/>
-              <w:sz w:val="28"/>
-              <w:szCs w:val="28"/>
             </w:rPr>
             <w:fldChar w:fldCharType="end"/>
           </w:r>
@@ -1090,27 +1171,27 @@
       <w:r>
         <w:br w:type="page"/>
       </w:r>
-      <w:bookmarkStart w:id="0" w:name="_Toc433463626"/>
+      <w:bookmarkStart w:id="1" w:name="_Toc434264803"/>
       <w:r>
         <w:lastRenderedPageBreak/>
         <w:t>Introduction</w:t>
       </w:r>
-      <w:bookmarkStart w:id="1" w:name="_Toc433371518"/>
-      <w:bookmarkEnd w:id="0"/>
+      <w:bookmarkStart w:id="2" w:name="_Toc433371518"/>
+      <w:bookmarkEnd w:id="1"/>
     </w:p>
     <w:p>
       <w:pPr>
         <w:pStyle w:val="Titolo2"/>
       </w:pPr>
-      <w:bookmarkStart w:id="2" w:name="_Toc433463627"/>
+      <w:bookmarkStart w:id="3" w:name="_Toc434264804"/>
       <w:r>
         <w:rPr>
           <w:lang w:val="en-GB"/>
         </w:rPr>
         <w:t>Purpose</w:t>
       </w:r>
-      <w:bookmarkEnd w:id="1"/>
       <w:bookmarkEnd w:id="2"/>
+      <w:bookmarkEnd w:id="3"/>
     </w:p>
     <w:p>
       <w:pPr>
@@ -1144,7 +1225,23 @@
           <w:rFonts w:cs="SFRM1000"/>
           <w:lang w:val="en-GB"/>
         </w:rPr>
-        <w:t xml:space="preserve"> the Requirement Analysis and Specification Document (RASD). The main goal of this document is to completely describe the system</w:t>
+        <w:t xml:space="preserve"> the Requirement Analysis and Specification Document (RASD). The main goal of this document is </w:t>
+      </w:r>
+      <w:proofErr w:type="gramStart"/>
+      <w:r>
+        <w:rPr>
+          <w:rFonts w:cs="SFRM1000"/>
+          <w:lang w:val="en-GB"/>
+        </w:rPr>
+        <w:t>to completely describe</w:t>
+      </w:r>
+      <w:proofErr w:type="gramEnd"/>
+      <w:r>
+        <w:rPr>
+          <w:rFonts w:cs="SFRM1000"/>
+          <w:lang w:val="en-GB"/>
+        </w:rPr>
+        <w:t xml:space="preserve"> the system</w:t>
       </w:r>
       <w:r>
         <w:rPr>
@@ -1276,7 +1373,23 @@
           <w:rFonts w:cs="SFRM1000"/>
           <w:lang w:val="en-GB"/>
         </w:rPr>
-        <w:t xml:space="preserve">This document is intended </w:t>
+        <w:t xml:space="preserve">This document </w:t>
+      </w:r>
+      <w:proofErr w:type="gramStart"/>
+      <w:r>
+        <w:rPr>
+          <w:rFonts w:cs="SFRM1000"/>
+          <w:lang w:val="en-GB"/>
+        </w:rPr>
+        <w:t>is intended</w:t>
+      </w:r>
+      <w:proofErr w:type="gramEnd"/>
+      <w:r>
+        <w:rPr>
+          <w:rFonts w:cs="SFRM1000"/>
+          <w:lang w:val="en-GB"/>
+        </w:rPr>
+        <w:t xml:space="preserve"> </w:t>
       </w:r>
       <w:r>
         <w:rPr>
@@ -1339,14 +1452,30 @@
           <w:rFonts w:cs="SFRM1000"/>
           <w:lang w:val="en-GB"/>
         </w:rPr>
-        <w:t>s with ours. It also c</w:t>
-      </w:r>
-      <w:r>
-        <w:rPr>
-          <w:rFonts w:cs="SFRM1000"/>
-          <w:lang w:val="en-GB"/>
-        </w:rPr>
-        <w:t>ould be used as a contractual basis between the customer and the developer</w:t>
+        <w:t xml:space="preserve">s with ours. It also </w:t>
+      </w:r>
+      <w:proofErr w:type="gramStart"/>
+      <w:r>
+        <w:rPr>
+          <w:rFonts w:cs="SFRM1000"/>
+          <w:lang w:val="en-GB"/>
+        </w:rPr>
+        <w:t>c</w:t>
+      </w:r>
+      <w:r>
+        <w:rPr>
+          <w:rFonts w:cs="SFRM1000"/>
+          <w:lang w:val="en-GB"/>
+        </w:rPr>
+        <w:t>ould be used</w:t>
+      </w:r>
+      <w:proofErr w:type="gramEnd"/>
+      <w:r>
+        <w:rPr>
+          <w:rFonts w:cs="SFRM1000"/>
+          <w:lang w:val="en-GB"/>
+        </w:rPr>
+        <w:t xml:space="preserve"> as a contractual basis between the customer and the developer</w:t>
       </w:r>
       <w:r>
         <w:rPr>
@@ -1385,14 +1514,14 @@
           <w:lang w:val="en-GB"/>
         </w:rPr>
       </w:pPr>
-      <w:bookmarkStart w:id="3" w:name="_Toc433463628"/>
+      <w:bookmarkStart w:id="4" w:name="_Toc434264805"/>
       <w:r>
         <w:rPr>
           <w:lang w:val="en-GB"/>
         </w:rPr>
         <w:t>Scope</w:t>
       </w:r>
-      <w:bookmarkEnd w:id="3"/>
+      <w:bookmarkEnd w:id="4"/>
     </w:p>
     <w:p>
       <w:pPr>
@@ -1548,14 +1677,28 @@
         <w:rPr>
           <w:lang w:val="en-GB"/>
         </w:rPr>
-        <w:t xml:space="preserve"> is created to</w:t>
-      </w:r>
-      <w:r>
-        <w:rPr>
-          <w:lang w:val="en-GB"/>
-        </w:rPr>
         <w:t xml:space="preserve"> </w:t>
       </w:r>
+      <w:proofErr w:type="gramStart"/>
+      <w:r>
+        <w:rPr>
+          <w:lang w:val="en-GB"/>
+        </w:rPr>
+        <w:t>is created</w:t>
+      </w:r>
+      <w:proofErr w:type="gramEnd"/>
+      <w:r>
+        <w:rPr>
+          <w:lang w:val="en-GB"/>
+        </w:rPr>
+        <w:t xml:space="preserve"> to</w:t>
+      </w:r>
+      <w:r>
+        <w:rPr>
+          <w:lang w:val="en-GB"/>
+        </w:rPr>
+        <w:t xml:space="preserve"> </w:t>
+      </w:r>
       <w:r>
         <w:rPr>
           <w:lang w:val="en-GB"/>
@@ -1608,7 +1751,7 @@
           <w:lang w:val="en-GB"/>
         </w:rPr>
       </w:pPr>
-      <w:bookmarkStart w:id="4" w:name="_Toc433463629"/>
+      <w:bookmarkStart w:id="5" w:name="_Toc434264806"/>
       <w:r>
         <w:rPr>
           <w:lang w:val="en-GB"/>
@@ -1621,7 +1764,7 @@
         </w:rPr>
         <w:t>abbreviations</w:t>
       </w:r>
-      <w:bookmarkEnd w:id="4"/>
+      <w:bookmarkEnd w:id="5"/>
     </w:p>
     <w:p>
       <w:pPr>
@@ -1637,7 +1780,7 @@
           <w:lang w:val="en-GB"/>
         </w:rPr>
       </w:pPr>
-      <w:bookmarkStart w:id="5" w:name="_Toc433463630"/>
+      <w:bookmarkStart w:id="6" w:name="_Toc434264807"/>
       <w:r>
         <w:rPr>
           <w:lang w:val="en-GB"/>
@@ -1645,7 +1788,7 @@
         <w:lastRenderedPageBreak/>
         <w:t>Actors</w:t>
       </w:r>
-      <w:bookmarkEnd w:id="5"/>
+      <w:bookmarkEnd w:id="6"/>
     </w:p>
     <w:p>
       <w:pPr>
@@ -1730,8 +1873,6 @@
         </w:rPr>
         <w:t xml:space="preserve">Registered </w:t>
       </w:r>
-      <w:bookmarkStart w:id="6" w:name="_GoBack"/>
-      <w:bookmarkEnd w:id="6"/>
       <w:r>
         <w:rPr>
           <w:sz w:val="26"/>
@@ -1744,7 +1885,21 @@
         <w:rPr>
           <w:lang w:val="en-GB"/>
         </w:rPr>
-        <w:t>: A person who is registered to the service.</w:t>
+        <w:t xml:space="preserve">: A person who </w:t>
+      </w:r>
+      <w:proofErr w:type="gramStart"/>
+      <w:r>
+        <w:rPr>
+          <w:lang w:val="en-GB"/>
+        </w:rPr>
+        <w:t>is registered</w:t>
+      </w:r>
+      <w:proofErr w:type="gramEnd"/>
+      <w:r>
+        <w:rPr>
+          <w:lang w:val="en-GB"/>
+        </w:rPr>
+        <w:t xml:space="preserve"> to the service.</w:t>
       </w:r>
     </w:p>
     <w:p>
@@ -1773,15 +1928,7 @@
           <w:szCs w:val="26"/>
           <w:lang w:val="en-GB"/>
         </w:rPr>
-        <w:t xml:space="preserve"> </w:t>
-      </w:r>
-      <w:r>
-        <w:rPr>
-          <w:sz w:val="26"/>
-          <w:szCs w:val="26"/>
-          <w:lang w:val="en-GB"/>
-        </w:rPr>
-        <w:t>User</w:t>
+        <w:t xml:space="preserve"> User</w:t>
       </w:r>
       <w:r>
         <w:rPr>
@@ -1793,31 +1940,21 @@
         <w:rPr>
           <w:lang w:val="en-GB"/>
         </w:rPr>
-        <w:t xml:space="preserve"> </w:t>
-      </w:r>
-      <w:r>
-        <w:rPr>
-          <w:lang w:val="en-GB"/>
-        </w:rPr>
-        <w:t xml:space="preserve">A person who </w:t>
-      </w:r>
-      <w:r>
-        <w:rPr>
-          <w:lang w:val="en-GB"/>
-        </w:rPr>
-        <w:t>is</w:t>
-      </w:r>
-      <w:r>
-        <w:rPr>
-          <w:lang w:val="en-GB"/>
-        </w:rPr>
-        <w:t xml:space="preserve"> authenticated to the service</w:t>
-      </w:r>
-      <w:r>
-        <w:rPr>
-          <w:lang w:val="en-GB"/>
-        </w:rPr>
-        <w:t>.</w:t>
+        <w:t xml:space="preserve"> A person who </w:t>
+      </w:r>
+      <w:proofErr w:type="gramStart"/>
+      <w:r>
+        <w:rPr>
+          <w:lang w:val="en-GB"/>
+        </w:rPr>
+        <w:t>is authenticated</w:t>
+      </w:r>
+      <w:proofErr w:type="gramEnd"/>
+      <w:r>
+        <w:rPr>
+          <w:lang w:val="en-GB"/>
+        </w:rPr>
+        <w:t xml:space="preserve"> to the service.</w:t>
       </w:r>
     </w:p>
     <w:p>
@@ -1945,7 +2082,7 @@
           <w:lang w:val="en-GB"/>
         </w:rPr>
       </w:pPr>
-      <w:bookmarkStart w:id="7" w:name="_Toc433463631"/>
+      <w:bookmarkStart w:id="7" w:name="_Toc434264808"/>
       <w:r>
         <w:rPr>
           <w:lang w:val="en-GB"/>
@@ -1969,7 +2106,25 @@
         <w:rPr>
           <w:lang w:val="en-GB"/>
         </w:rPr>
-        <w:t>Allow the user to request a taxi; inform the taxi driver of the request and the position of the passenger.</w:t>
+        <w:t>Allow a u</w:t>
+      </w:r>
+      <w:r>
+        <w:rPr>
+          <w:lang w:val="en-GB"/>
+        </w:rPr>
+        <w:t>ser to register</w:t>
+      </w:r>
+      <w:r>
+        <w:rPr>
+          <w:lang w:val="en-GB"/>
+        </w:rPr>
+        <w:t xml:space="preserve"> and authenticate</w:t>
+      </w:r>
+      <w:r>
+        <w:rPr>
+          <w:lang w:val="en-GB"/>
+        </w:rPr>
+        <w:t xml:space="preserve"> to the service</w:t>
       </w:r>
     </w:p>
     <w:p>
@@ -1987,7 +2142,19 @@
         <w:rPr>
           <w:lang w:val="en-GB"/>
         </w:rPr>
-        <w:t>Manage the taxis in order to fulfil all the requests.</w:t>
+        <w:t>A</w:t>
+      </w:r>
+      <w:r>
+        <w:rPr>
+          <w:lang w:val="en-GB"/>
+        </w:rPr>
+        <w:t>llow the user to request a taxi. I</w:t>
+      </w:r>
+      <w:r>
+        <w:rPr>
+          <w:lang w:val="en-GB"/>
+        </w:rPr>
+        <w:t>nform the taxi driver of the request and the position of the passenger.</w:t>
       </w:r>
     </w:p>
     <w:p>
@@ -2005,7 +2172,7 @@
         <w:rPr>
           <w:lang w:val="en-GB"/>
         </w:rPr>
-        <w:t>Allow the user to reserve a ride at a specific date and time.</w:t>
+        <w:t>Manage the taxis in order to fulfil all the requests.</w:t>
       </w:r>
     </w:p>
     <w:p>
@@ -2023,6 +2190,24 @@
         <w:rPr>
           <w:lang w:val="en-GB"/>
         </w:rPr>
+        <w:t>Allow the user to reserve a ride at a specific date and time.</w:t>
+      </w:r>
+    </w:p>
+    <w:p>
+      <w:pPr>
+        <w:pStyle w:val="Paragrafoelenco"/>
+        <w:numPr>
+          <w:ilvl w:val="0"/>
+          <w:numId w:val="6"/>
+        </w:numPr>
+        <w:rPr>
+          <w:lang w:val="en-GB"/>
+        </w:rPr>
+      </w:pPr>
+      <w:r>
+        <w:rPr>
+          <w:lang w:val="en-GB"/>
+        </w:rPr>
         <w:t>Allow some users to share a ride on the same route and the related cost.</w:t>
       </w:r>
     </w:p>
@@ -2040,7 +2225,7 @@
           <w:lang w:val="en-GB"/>
         </w:rPr>
       </w:pPr>
-      <w:bookmarkStart w:id="8" w:name="_Toc433463632"/>
+      <w:bookmarkStart w:id="8" w:name="_Toc434264809"/>
       <w:r>
         <w:rPr>
           <w:lang w:val="en-GB"/>
@@ -2060,7 +2245,7 @@
       <w:pPr>
         <w:pStyle w:val="Titolo1"/>
       </w:pPr>
-      <w:bookmarkStart w:id="9" w:name="_Toc433463633"/>
+      <w:bookmarkStart w:id="9" w:name="_Toc434264810"/>
       <w:r>
         <w:t>Overall</w:t>
       </w:r>
@@ -2083,7 +2268,7 @@
           <w:lang w:val="en-GB"/>
         </w:rPr>
       </w:pPr>
-      <w:bookmarkStart w:id="10" w:name="_Toc433463634"/>
+      <w:bookmarkStart w:id="10" w:name="_Toc434264811"/>
       <w:r>
         <w:rPr>
           <w:lang w:val="en-GB"/>
@@ -2130,12 +2315,21 @@
         </w:rPr>
         <w:t xml:space="preserve"> </w:t>
       </w:r>
-      <w:r>
-        <w:rPr>
-          <w:rFonts w:cs="SFRM1000"/>
-          <w:lang w:val="en-GB"/>
-        </w:rPr>
-        <w:t>is not integrated with other existing system</w:t>
+      <w:proofErr w:type="gramStart"/>
+      <w:r>
+        <w:rPr>
+          <w:rFonts w:cs="SFRM1000"/>
+          <w:lang w:val="en-GB"/>
+        </w:rPr>
+        <w:t>is not integrated</w:t>
+      </w:r>
+      <w:proofErr w:type="gramEnd"/>
+      <w:r>
+        <w:rPr>
+          <w:rFonts w:cs="SFRM1000"/>
+          <w:lang w:val="en-GB"/>
+        </w:rPr>
+        <w:t xml:space="preserve"> with other existing system</w:t>
       </w:r>
       <w:r>
         <w:rPr>
@@ -2258,8 +2452,8 @@
       </w:r>
     </w:p>
     <w:sectPr>
-      <w:pgSz w:w="11906" w:h="16838"/>
-      <w:pgMar w:top="1418" w:right="2880" w:bottom="1440" w:left="2835" w:header="709" w:footer="709" w:gutter="0"/>
+      <w:pgSz w:w="11906" w:h="16838" w:code="9"/>
+      <w:pgMar w:top="1440" w:right="2880" w:bottom="1440" w:left="2880" w:header="709" w:footer="709" w:gutter="0"/>
       <w:cols w:space="708"/>
       <w:docGrid w:linePitch="360"/>
     </w:sectPr>
@@ -4133,10 +4327,14 @@
     <w:autoRedefine/>
     <w:uiPriority w:val="39"/>
     <w:unhideWhenUsed/>
-    <w:rsid w:val="00077CAB"/>
+    <w:rsid w:val="00E44CD2"/>
     <w:pPr>
-      <w:spacing w:after="100"/>
-      <w:ind w:left="220"/>
+      <w:tabs>
+        <w:tab w:val="left" w:pos="880"/>
+        <w:tab w:val="right" w:leader="dot" w:pos="9628"/>
+      </w:tabs>
+      <w:spacing w:after="120"/>
+      <w:ind w:left="170"/>
     </w:pPr>
     <w:rPr>
       <w:rFonts w:eastAsiaTheme="minorEastAsia" w:cs="Times New Roman"/>
@@ -4150,8 +4348,9 @@
     <w:autoRedefine/>
     <w:uiPriority w:val="39"/>
     <w:unhideWhenUsed/>
-    <w:rsid w:val="001B565E"/>
+    <w:rsid w:val="00683524"/>
     <w:pPr>
+      <w:keepNext/>
       <w:tabs>
         <w:tab w:val="left" w:pos="440"/>
         <w:tab w:val="right" w:leader="dot" w:pos="9628"/>
@@ -4272,6 +4471,50 @@
       <w:sz w:val="21"/>
       <w:szCs w:val="21"/>
     </w:rPr>
+  </w:style>
+  <w:style w:type="paragraph" w:styleId="Testofumetto">
+    <w:name w:val="Balloon Text"/>
+    <w:basedOn w:val="Normale"/>
+    <w:link w:val="TestofumettoCarattere"/>
+    <w:uiPriority w:val="99"/>
+    <w:semiHidden/>
+    <w:unhideWhenUsed/>
+    <w:rsid w:val="00B17EF2"/>
+    <w:pPr>
+      <w:spacing w:line="240" w:lineRule="auto"/>
+    </w:pPr>
+    <w:rPr>
+      <w:rFonts w:ascii="Tahoma" w:hAnsi="Tahoma" w:cs="Tahoma"/>
+      <w:sz w:val="16"/>
+      <w:szCs w:val="16"/>
+    </w:rPr>
+  </w:style>
+  <w:style w:type="character" w:customStyle="1" w:styleId="TestofumettoCarattere">
+    <w:name w:val="Testo fumetto Carattere"/>
+    <w:basedOn w:val="Carpredefinitoparagrafo"/>
+    <w:link w:val="Testofumetto"/>
+    <w:uiPriority w:val="99"/>
+    <w:semiHidden/>
+    <w:rsid w:val="00B17EF2"/>
+    <w:rPr>
+      <w:rFonts w:ascii="Tahoma" w:hAnsi="Tahoma" w:cs="Tahoma"/>
+      <w:sz w:val="16"/>
+      <w:szCs w:val="16"/>
+    </w:rPr>
+  </w:style>
+  <w:style w:type="paragraph" w:styleId="Sommario6">
+    <w:name w:val="toc 6"/>
+    <w:basedOn w:val="Normale"/>
+    <w:next w:val="Normale"/>
+    <w:autoRedefine/>
+    <w:uiPriority w:val="39"/>
+    <w:semiHidden/>
+    <w:unhideWhenUsed/>
+    <w:rsid w:val="00E44CD2"/>
+    <w:pPr>
+      <w:spacing w:after="100"/>
+      <w:ind w:left="1200"/>
+    </w:pPr>
   </w:style>
 </w:styles>
 </file>
@@ -4542,7 +4785,7 @@
 </file>
 
 <file path=customXml/itemProps1.xml><?xml version="1.0" encoding="utf-8"?>
-<ds:datastoreItem xmlns:ds="http://schemas.openxmlformats.org/officeDocument/2006/customXml" ds:itemID="{23B6C74D-7E3F-4B2B-BF04-ED9D8C52488D}">
+<ds:datastoreItem xmlns:ds="http://schemas.openxmlformats.org/officeDocument/2006/customXml" ds:itemID="{3931E10D-A749-499E-9398-16437E951AF2}">
   <ds:schemaRefs>
     <ds:schemaRef ds:uri="http://schemas.openxmlformats.org/officeDocument/2006/bibliography"/>
   </ds:schemaRefs>

</xml_diff>